<commit_message>
docs: Penambahan file pdf
</commit_message>
<xml_diff>
--- a/Draft Skripsi v1.docx
+++ b/Draft Skripsi v1.docx
@@ -4901,7 +4901,7 @@
                 <w:noProof/>
                 <w:webHidden/>
               </w:rPr>
-              <w:t>29</w:t>
+              <w:t>30</w:t>
             </w:r>
             <w:r>
               <w:rPr>
@@ -5025,7 +5025,7 @@
                 <w:noProof/>
                 <w:webHidden/>
               </w:rPr>
-              <w:t>29</w:t>
+              <w:t>30</w:t>
             </w:r>
             <w:r>
               <w:rPr>
@@ -5117,7 +5117,7 @@
                 <w:noProof/>
                 <w:webHidden/>
               </w:rPr>
-              <w:t>29</w:t>
+              <w:t>30</w:t>
             </w:r>
             <w:r>
               <w:rPr>
@@ -5209,7 +5209,7 @@
                 <w:noProof/>
                 <w:webHidden/>
               </w:rPr>
-              <w:t>29</w:t>
+              <w:t>30</w:t>
             </w:r>
             <w:r>
               <w:rPr>
@@ -5301,7 +5301,7 @@
                 <w:noProof/>
                 <w:webHidden/>
               </w:rPr>
-              <w:t>29</w:t>
+              <w:t>30</w:t>
             </w:r>
             <w:r>
               <w:rPr>
@@ -5374,7 +5374,7 @@
                 <w:noProof/>
                 <w:webHidden/>
               </w:rPr>
-              <w:t>30</w:t>
+              <w:t>31</w:t>
             </w:r>
             <w:r>
               <w:rPr>
@@ -16560,27 +16560,14 @@
       <w:r>
         <w:t xml:space="preserve">Gambar 2. </w:t>
       </w:r>
-      <w:r>
-        <w:fldChar w:fldCharType="begin"/>
-      </w:r>
-      <w:r>
-        <w:instrText xml:space="preserve"> SEQ Gambar_2. \* ARABIC </w:instrText>
-      </w:r>
-      <w:r>
-        <w:fldChar w:fldCharType="separate"/>
-      </w:r>
-      <w:r>
-        <w:rPr>
-          <w:noProof/>
-        </w:rPr>
-        <w:t>1</w:t>
-      </w:r>
-      <w:r>
-        <w:rPr>
-          <w:noProof/>
-        </w:rPr>
-        <w:fldChar w:fldCharType="end"/>
-      </w:r>
+      <w:fldSimple w:instr=" SEQ Gambar_2. \* ARABIC ">
+        <w:r>
+          <w:rPr>
+            <w:noProof/>
+          </w:rPr>
+          <w:t>1</w:t>
+        </w:r>
+      </w:fldSimple>
       <w:r>
         <w:rPr>
           <w:lang w:val="en-US"/>
@@ -17061,27 +17048,14 @@
       <w:r>
         <w:t xml:space="preserve">Gambar 2. </w:t>
       </w:r>
-      <w:r>
-        <w:fldChar w:fldCharType="begin"/>
-      </w:r>
-      <w:r>
-        <w:instrText xml:space="preserve"> SEQ Gambar_2. \* ARABIC </w:instrText>
-      </w:r>
-      <w:r>
-        <w:fldChar w:fldCharType="separate"/>
-      </w:r>
-      <w:r>
-        <w:rPr>
-          <w:noProof/>
-        </w:rPr>
-        <w:t>2</w:t>
-      </w:r>
-      <w:r>
-        <w:rPr>
-          <w:noProof/>
-        </w:rPr>
-        <w:fldChar w:fldCharType="end"/>
-      </w:r>
+      <w:fldSimple w:instr=" SEQ Gambar_2. \* ARABIC ">
+        <w:r>
+          <w:rPr>
+            <w:noProof/>
+          </w:rPr>
+          <w:t>2</w:t>
+        </w:r>
+      </w:fldSimple>
       <w:r>
         <w:rPr>
           <w:lang w:val="en-US"/>
@@ -17325,27 +17299,14 @@
       <w:r>
         <w:t xml:space="preserve">Gambar 2. </w:t>
       </w:r>
-      <w:r>
-        <w:fldChar w:fldCharType="begin"/>
-      </w:r>
-      <w:r>
-        <w:instrText xml:space="preserve"> SEQ Gambar_2. \* ARABIC </w:instrText>
-      </w:r>
-      <w:r>
-        <w:fldChar w:fldCharType="separate"/>
-      </w:r>
-      <w:r>
-        <w:rPr>
-          <w:noProof/>
-        </w:rPr>
-        <w:t>3</w:t>
-      </w:r>
-      <w:r>
-        <w:rPr>
-          <w:noProof/>
-        </w:rPr>
-        <w:fldChar w:fldCharType="end"/>
-      </w:r>
+      <w:fldSimple w:instr=" SEQ Gambar_2. \* ARABIC ">
+        <w:r>
+          <w:rPr>
+            <w:noProof/>
+          </w:rPr>
+          <w:t>3</w:t>
+        </w:r>
+      </w:fldSimple>
       <w:r>
         <w:rPr>
           <w:lang w:val="en-US"/>
@@ -17630,27 +17591,14 @@
       <w:r>
         <w:t xml:space="preserve">Tabel 2. </w:t>
       </w:r>
-      <w:r>
-        <w:fldChar w:fldCharType="begin"/>
-      </w:r>
-      <w:r>
-        <w:instrText xml:space="preserve"> SEQ Tabel_2. \* ARABIC </w:instrText>
-      </w:r>
-      <w:r>
-        <w:fldChar w:fldCharType="separate"/>
-      </w:r>
-      <w:r>
-        <w:rPr>
-          <w:noProof/>
-        </w:rPr>
-        <w:t>1</w:t>
-      </w:r>
-      <w:r>
-        <w:rPr>
-          <w:noProof/>
-        </w:rPr>
-        <w:fldChar w:fldCharType="end"/>
-      </w:r>
+      <w:fldSimple w:instr=" SEQ Tabel_2. \* ARABIC ">
+        <w:r>
+          <w:rPr>
+            <w:noProof/>
+          </w:rPr>
+          <w:t>1</w:t>
+        </w:r>
+      </w:fldSimple>
       <w:r>
         <w:t xml:space="preserve"> Perbandingan Metode MSA Konvensional</w:t>
       </w:r>
@@ -18552,27 +18500,14 @@
       <w:r>
         <w:t xml:space="preserve">Tabel 2. </w:t>
       </w:r>
-      <w:r>
-        <w:fldChar w:fldCharType="begin"/>
-      </w:r>
-      <w:r>
-        <w:instrText xml:space="preserve"> SEQ Tabel_2. \* ARABIC </w:instrText>
-      </w:r>
-      <w:r>
-        <w:fldChar w:fldCharType="separate"/>
-      </w:r>
-      <w:r>
-        <w:rPr>
-          <w:noProof/>
-        </w:rPr>
-        <w:t>2</w:t>
-      </w:r>
-      <w:r>
-        <w:rPr>
-          <w:noProof/>
-        </w:rPr>
-        <w:fldChar w:fldCharType="end"/>
-      </w:r>
+      <w:fldSimple w:instr=" SEQ Tabel_2. \* ARABIC ">
+        <w:r>
+          <w:rPr>
+            <w:noProof/>
+          </w:rPr>
+          <w:t>2</w:t>
+        </w:r>
+      </w:fldSimple>
       <w:r>
         <w:rPr>
           <w:lang w:val="en-US"/>
@@ -21135,27 +21070,14 @@
       <w:r>
         <w:t xml:space="preserve">Gambar 2. </w:t>
       </w:r>
-      <w:r>
-        <w:fldChar w:fldCharType="begin"/>
-      </w:r>
-      <w:r>
-        <w:instrText xml:space="preserve"> SEQ Gambar_2. \* ARABIC </w:instrText>
-      </w:r>
-      <w:r>
-        <w:fldChar w:fldCharType="separate"/>
-      </w:r>
-      <w:r>
-        <w:rPr>
-          <w:noProof/>
-        </w:rPr>
-        <w:t>4</w:t>
-      </w:r>
-      <w:r>
-        <w:rPr>
-          <w:noProof/>
-        </w:rPr>
-        <w:fldChar w:fldCharType="end"/>
-      </w:r>
+      <w:fldSimple w:instr=" SEQ Gambar_2. \* ARABIC ">
+        <w:r>
+          <w:rPr>
+            <w:noProof/>
+          </w:rPr>
+          <w:t>4</w:t>
+        </w:r>
+      </w:fldSimple>
       <w:r>
         <w:rPr>
           <w:lang w:val="en-US"/>
@@ -22343,27 +22265,14 @@
       <w:r>
         <w:t xml:space="preserve">Gambar 2. </w:t>
       </w:r>
-      <w:r>
-        <w:fldChar w:fldCharType="begin"/>
-      </w:r>
-      <w:r>
-        <w:instrText xml:space="preserve"> SEQ Gambar_2. \* ARABIC </w:instrText>
-      </w:r>
-      <w:r>
-        <w:fldChar w:fldCharType="separate"/>
-      </w:r>
-      <w:r>
-        <w:rPr>
-          <w:noProof/>
-        </w:rPr>
-        <w:t>5</w:t>
-      </w:r>
-      <w:r>
-        <w:rPr>
-          <w:noProof/>
-        </w:rPr>
-        <w:fldChar w:fldCharType="end"/>
-      </w:r>
+      <w:fldSimple w:instr=" SEQ Gambar_2. \* ARABIC ">
+        <w:r>
+          <w:rPr>
+            <w:noProof/>
+          </w:rPr>
+          <w:t>5</w:t>
+        </w:r>
+      </w:fldSimple>
       <w:r>
         <w:rPr>
           <w:lang w:val="en-US"/>
@@ -22531,27 +22440,14 @@
       <w:r>
         <w:t xml:space="preserve">Gambar 2. </w:t>
       </w:r>
-      <w:r>
-        <w:fldChar w:fldCharType="begin"/>
-      </w:r>
-      <w:r>
-        <w:instrText xml:space="preserve"> SEQ Gambar_2. \* ARABIC </w:instrText>
-      </w:r>
-      <w:r>
-        <w:fldChar w:fldCharType="separate"/>
-      </w:r>
-      <w:r>
-        <w:rPr>
-          <w:noProof/>
-        </w:rPr>
-        <w:t>6</w:t>
-      </w:r>
-      <w:r>
-        <w:rPr>
-          <w:noProof/>
-        </w:rPr>
-        <w:fldChar w:fldCharType="end"/>
-      </w:r>
+      <w:fldSimple w:instr=" SEQ Gambar_2. \* ARABIC ">
+        <w:r>
+          <w:rPr>
+            <w:noProof/>
+          </w:rPr>
+          <w:t>6</w:t>
+        </w:r>
+      </w:fldSimple>
       <w:r>
         <w:rPr>
           <w:lang w:val="en-US"/>
@@ -22990,27 +22886,14 @@
       <w:r>
         <w:t xml:space="preserve">Tabel 2. </w:t>
       </w:r>
-      <w:r>
-        <w:fldChar w:fldCharType="begin"/>
-      </w:r>
-      <w:r>
-        <w:instrText xml:space="preserve"> SEQ Tabel_2. \* ARABIC </w:instrText>
-      </w:r>
-      <w:r>
-        <w:fldChar w:fldCharType="separate"/>
-      </w:r>
-      <w:r>
-        <w:rPr>
-          <w:noProof/>
-        </w:rPr>
-        <w:t>3</w:t>
-      </w:r>
-      <w:r>
-        <w:rPr>
-          <w:noProof/>
-        </w:rPr>
-        <w:fldChar w:fldCharType="end"/>
-      </w:r>
+      <w:fldSimple w:instr=" SEQ Tabel_2. \* ARABIC ">
+        <w:r>
+          <w:rPr>
+            <w:noProof/>
+          </w:rPr>
+          <w:t>3</w:t>
+        </w:r>
+      </w:fldSimple>
       <w:r>
         <w:rPr>
           <w:lang w:val="en-US"/>
@@ -24693,27 +24576,14 @@
         <w:lastRenderedPageBreak/>
         <w:t xml:space="preserve">Tabel 2. </w:t>
       </w:r>
-      <w:r>
-        <w:fldChar w:fldCharType="begin"/>
-      </w:r>
-      <w:r>
-        <w:instrText xml:space="preserve"> SEQ Tabel_2. \* ARABIC </w:instrText>
-      </w:r>
-      <w:r>
-        <w:fldChar w:fldCharType="separate"/>
-      </w:r>
-      <w:r>
-        <w:rPr>
-          <w:noProof/>
-        </w:rPr>
-        <w:t>4</w:t>
-      </w:r>
-      <w:r>
-        <w:rPr>
-          <w:noProof/>
-        </w:rPr>
-        <w:fldChar w:fldCharType="end"/>
-      </w:r>
+      <w:fldSimple w:instr=" SEQ Tabel_2. \* ARABIC ">
+        <w:r>
+          <w:rPr>
+            <w:noProof/>
+          </w:rPr>
+          <w:t>4</w:t>
+        </w:r>
+      </w:fldSimple>
       <w:r>
         <w:rPr>
           <w:lang w:val="en-US"/>
@@ -30243,27 +30113,14 @@
         <w:lastRenderedPageBreak/>
         <w:t xml:space="preserve">Tabel 2. </w:t>
       </w:r>
-      <w:r>
-        <w:fldChar w:fldCharType="begin"/>
-      </w:r>
-      <w:r>
-        <w:instrText xml:space="preserve"> SEQ Tabel_2. \* ARABIC </w:instrText>
-      </w:r>
-      <w:r>
-        <w:fldChar w:fldCharType="separate"/>
-      </w:r>
-      <w:r>
-        <w:rPr>
-          <w:noProof/>
-        </w:rPr>
-        <w:t>5</w:t>
-      </w:r>
-      <w:r>
-        <w:rPr>
-          <w:noProof/>
-        </w:rPr>
-        <w:fldChar w:fldCharType="end"/>
-      </w:r>
+      <w:fldSimple w:instr=" SEQ Tabel_2. \* ARABIC ">
+        <w:r>
+          <w:rPr>
+            <w:noProof/>
+          </w:rPr>
+          <w:t>5</w:t>
+        </w:r>
+      </w:fldSimple>
       <w:r>
         <w:rPr>
           <w:lang w:val="en-US"/>
@@ -35327,7 +35184,23 @@
           <w:color w:val="000000" w:themeColor="text1"/>
           <w:lang w:val="en-US"/>
         </w:rPr>
-        <w:t>memutuhkan</w:t>
+        <w:t>mem</w:t>
+      </w:r>
+      <w:r>
+        <w:rPr>
+          <w:rFonts w:cs="Times New Roman"/>
+          <w:color w:val="000000" w:themeColor="text1"/>
+          <w:lang w:val="en-US"/>
+        </w:rPr>
+        <w:t>b</w:t>
+      </w:r>
+      <w:r>
+        <w:rPr>
+          <w:rFonts w:cs="Times New Roman"/>
+          <w:color w:val="000000" w:themeColor="text1"/>
+          <w:lang w:val="en-US"/>
+        </w:rPr>
+        <w:t>utuhkan</w:t>
       </w:r>
       <w:proofErr w:type="spellEnd"/>
       <w:r>
@@ -36265,7 +36138,19 @@
         <w:rPr>
           <w:lang w:val="en-US"/>
         </w:rPr>
-        <w:t xml:space="preserve">Data primer uang </w:t>
+        <w:t xml:space="preserve">Data primer </w:t>
+      </w:r>
+      <w:r>
+        <w:rPr>
+          <w:lang w:val="en-US"/>
+        </w:rPr>
+        <w:t>y</w:t>
+      </w:r>
+      <w:r>
+        <w:rPr>
+          <w:lang w:val="en-US"/>
+        </w:rPr>
+        <w:t xml:space="preserve">ang </w:t>
       </w:r>
       <w:proofErr w:type="spellStart"/>
       <w:r>
@@ -36954,7 +36839,25 @@
         <w:rPr>
           <w:lang w:val="en-US"/>
         </w:rPr>
-        <w:t>jumlah</w:t>
+        <w:t>ju</w:t>
+      </w:r>
+      <w:r>
+        <w:rPr>
+          <w:lang w:val="en-US"/>
+        </w:rPr>
+        <w:t>rn</w:t>
+      </w:r>
+      <w:r>
+        <w:rPr>
+          <w:lang w:val="en-US"/>
+        </w:rPr>
+        <w:t>a</w:t>
+      </w:r>
+      <w:r>
+        <w:rPr>
+          <w:lang w:val="en-US"/>
+        </w:rPr>
+        <w:t>l</w:t>
       </w:r>
       <w:proofErr w:type="spellEnd"/>
       <w:r>
@@ -37723,6 +37626,7 @@
             <w:docPart w:val="DefaultPlaceholder_-1854013440"/>
           </w:placeholder>
         </w:sdtPr>
+        <w:sdtEndPr/>
         <w:sdtContent>
           <w:r>
             <w:rPr>
@@ -37802,7 +37706,25 @@
       </w:pPr>
       <w:bookmarkStart w:id="51" w:name="_Toc205789312"/>
       <w:r>
-        <w:t>Tahap implementasi adalah proses teknis untuk mewujudkan model yang telah dirancang. Kegiatan pada tahap ini meliputi pengembangan kode untuk pra-pemrosesan data, membangun arsitektur model menggunakan framework PyTorch, dan menulis skrip untuk menjalankan siklus pelatihan pada platform yang telah ditentukan.</w:t>
+        <w:t xml:space="preserve">Tahap implementasi adalah proses teknis untuk mewujudkan model yang telah dirancang. Kegiatan pada tahap ini meliputi pengembangan kode untuk </w:t>
+      </w:r>
+      <w:r>
+        <w:rPr>
+          <w:i/>
+          <w:iCs/>
+        </w:rPr>
+        <w:t>pr</w:t>
+      </w:r>
+      <w:r>
+        <w:rPr>
+          <w:i/>
+          <w:iCs/>
+          <w:lang w:val="en-US"/>
+        </w:rPr>
+        <w:t>e-processing</w:t>
+      </w:r>
+      <w:r>
+        <w:t xml:space="preserve"> data, membangun arsitektur model menggunakan framework PyTorch, dan menulis skrip untuk menjalankan siklus pelatihan pada platform yang telah ditentukan.</w:t>
       </w:r>
     </w:p>
     <w:p>
@@ -37853,205 +37775,39 @@
         <w:jc w:val="both"/>
       </w:pPr>
       <w:bookmarkStart w:id="52" w:name="_Toc205789313"/>
-      <w:proofErr w:type="spellStart"/>
-      <w:r>
-        <w:t>Tahap</w:t>
-      </w:r>
-      <w:proofErr w:type="spellEnd"/>
-      <w:r>
-        <w:t xml:space="preserve"> </w:t>
-      </w:r>
-      <w:proofErr w:type="spellStart"/>
-      <w:r>
-        <w:t>terakhir</w:t>
-      </w:r>
-      <w:proofErr w:type="spellEnd"/>
-      <w:r>
-        <w:t xml:space="preserve"> </w:t>
-      </w:r>
-      <w:proofErr w:type="spellStart"/>
-      <w:r>
-        <w:t>adalah</w:t>
-      </w:r>
-      <w:proofErr w:type="spellEnd"/>
-      <w:r>
-        <w:t xml:space="preserve"> </w:t>
-      </w:r>
-      <w:proofErr w:type="spellStart"/>
-      <w:r>
-        <w:t>evaluasi</w:t>
-      </w:r>
-      <w:proofErr w:type="spellEnd"/>
-      <w:r>
-        <w:t xml:space="preserve"> </w:t>
-      </w:r>
-      <w:proofErr w:type="spellStart"/>
-      <w:r>
-        <w:t>untuk</w:t>
-      </w:r>
-      <w:proofErr w:type="spellEnd"/>
-      <w:r>
-        <w:t xml:space="preserve"> </w:t>
-      </w:r>
-      <w:proofErr w:type="spellStart"/>
-      <w:r>
-        <w:t>mengukur</w:t>
-      </w:r>
-      <w:proofErr w:type="spellEnd"/>
-      <w:r>
-        <w:t xml:space="preserve"> </w:t>
-      </w:r>
-      <w:proofErr w:type="spellStart"/>
-      <w:r>
-        <w:t>kinerja</w:t>
-      </w:r>
-      <w:proofErr w:type="spellEnd"/>
-      <w:r>
-        <w:t xml:space="preserve"> model yang </w:t>
-      </w:r>
-      <w:proofErr w:type="spellStart"/>
-      <w:r>
-        <w:t>telah</w:t>
-      </w:r>
-      <w:proofErr w:type="spellEnd"/>
-      <w:r>
-        <w:t xml:space="preserve"> </w:t>
-      </w:r>
-      <w:proofErr w:type="spellStart"/>
-      <w:r>
-        <w:t>dilatih</w:t>
-      </w:r>
-      <w:proofErr w:type="spellEnd"/>
-      <w:r>
-        <w:t xml:space="preserve">. Model </w:t>
-      </w:r>
-      <w:proofErr w:type="spellStart"/>
-      <w:r>
-        <w:t>akan</w:t>
-      </w:r>
-      <w:proofErr w:type="spellEnd"/>
-      <w:r>
-        <w:t xml:space="preserve"> </w:t>
-      </w:r>
-      <w:proofErr w:type="spellStart"/>
-      <w:r>
-        <w:t>diuji</w:t>
-      </w:r>
-      <w:proofErr w:type="spellEnd"/>
-      <w:r>
-        <w:t xml:space="preserve"> </w:t>
-      </w:r>
-      <w:proofErr w:type="spellStart"/>
-      <w:r>
-        <w:t>menggunakan</w:t>
-      </w:r>
-      <w:proofErr w:type="spellEnd"/>
-      <w:r>
-        <w:t xml:space="preserve"> dataset uji yang </w:t>
-      </w:r>
-      <w:proofErr w:type="spellStart"/>
-      <w:r>
-        <w:t>terpisah</w:t>
-      </w:r>
-      <w:proofErr w:type="spellEnd"/>
-      <w:r>
-        <w:t xml:space="preserve">, di mana </w:t>
-      </w:r>
-      <w:proofErr w:type="spellStart"/>
-      <w:r>
-        <w:t>kualitas</w:t>
-      </w:r>
-      <w:proofErr w:type="spellEnd"/>
-      <w:r>
-        <w:t xml:space="preserve"> </w:t>
-      </w:r>
-      <w:proofErr w:type="spellStart"/>
-      <w:r>
-        <w:t>penjajaran</w:t>
-      </w:r>
-      <w:proofErr w:type="spellEnd"/>
-      <w:r>
-        <w:t xml:space="preserve"> yang </w:t>
-      </w:r>
-      <w:proofErr w:type="spellStart"/>
-      <w:r>
-        <w:t>dihasilkan</w:t>
-      </w:r>
-      <w:proofErr w:type="spellEnd"/>
-      <w:r>
-        <w:t xml:space="preserve"> </w:t>
-      </w:r>
-      <w:proofErr w:type="spellStart"/>
-      <w:r>
-        <w:t>akan</w:t>
-      </w:r>
-      <w:proofErr w:type="spellEnd"/>
-      <w:r>
-        <w:t xml:space="preserve"> </w:t>
-      </w:r>
-      <w:proofErr w:type="spellStart"/>
-      <w:r>
-        <w:t>diukur</w:t>
-      </w:r>
-      <w:proofErr w:type="spellEnd"/>
-      <w:r>
-        <w:t xml:space="preserve"> </w:t>
-      </w:r>
-      <w:proofErr w:type="spellStart"/>
-      <w:r>
-        <w:t>menggunakan</w:t>
-      </w:r>
-      <w:proofErr w:type="spellEnd"/>
-      <w:r>
-        <w:t xml:space="preserve"> </w:t>
-      </w:r>
-      <w:proofErr w:type="spellStart"/>
-      <w:r>
-        <w:t>metrik</w:t>
-      </w:r>
-      <w:proofErr w:type="spellEnd"/>
-      <w:r>
-        <w:t xml:space="preserve"> Column Score (CS) dan </w:t>
-      </w:r>
-      <w:proofErr w:type="spellStart"/>
-      <w:r>
-        <w:t>hasilnya</w:t>
-      </w:r>
-      <w:proofErr w:type="spellEnd"/>
-      <w:r>
-        <w:t xml:space="preserve"> </w:t>
-      </w:r>
-      <w:proofErr w:type="spellStart"/>
-      <w:r>
-        <w:t>dibandingkan</w:t>
-      </w:r>
-      <w:proofErr w:type="spellEnd"/>
-      <w:r>
-        <w:t xml:space="preserve"> </w:t>
-      </w:r>
-      <w:proofErr w:type="spellStart"/>
-      <w:r>
-        <w:t>dengan</w:t>
-      </w:r>
-      <w:proofErr w:type="spellEnd"/>
-      <w:r>
-        <w:t xml:space="preserve"> baseline </w:t>
-      </w:r>
-      <w:proofErr w:type="spellStart"/>
-      <w:r>
-        <w:t>metode</w:t>
-      </w:r>
-      <w:proofErr w:type="spellEnd"/>
-      <w:r>
-        <w:t xml:space="preserve"> </w:t>
-      </w:r>
-      <w:proofErr w:type="spellStart"/>
-      <w:r>
-        <w:t>konvensional</w:t>
-      </w:r>
-      <w:proofErr w:type="spellEnd"/>
-      <w:r>
-        <w:t>.</w:t>
+      <w:r>
+        <w:t xml:space="preserve">Tahap terakhir adalah evaluasi untuk mengukur kinerja model yang telah dilatih. Model akan diuji menggunakan dataset uji yang terpisah, di mana kualitas </w:t>
+      </w:r>
+      <w:r>
+        <w:rPr>
+          <w:i/>
+          <w:iCs/>
+          <w:lang w:val="en-US"/>
+        </w:rPr>
+        <w:t>alignment</w:t>
+      </w:r>
+      <w:r>
+        <w:t xml:space="preserve"> yang dihasilkan akan diukur menggunakan metrik </w:t>
+      </w:r>
+      <w:r>
+        <w:rPr>
+          <w:i/>
+          <w:iCs/>
+        </w:rPr>
+        <w:t>Column Score</w:t>
+      </w:r>
+      <w:r>
+        <w:t xml:space="preserve"> (CS) dan hasilnya dibandingkan dengan </w:t>
+      </w:r>
+      <w:r>
+        <w:rPr>
+          <w:i/>
+          <w:iCs/>
+        </w:rPr>
+        <w:t>baseline</w:t>
+      </w:r>
+      <w:r>
+        <w:t xml:space="preserve"> metode konvensional.</w:t>
       </w:r>
     </w:p>
     <w:p>
@@ -42699,6 +42455,7 @@
   <w:style w:type="character" w:default="1" w:styleId="DefaultParagraphFont">
     <w:name w:val="Default Paragraph Font"/>
     <w:uiPriority w:val="1"/>
+    <w:semiHidden/>
     <w:unhideWhenUsed/>
   </w:style>
   <w:style w:type="table" w:default="1" w:styleId="TableNormal">
@@ -43231,7 +42988,6 @@
       </w:docPartPr>
       <w:docPartBody>
         <w:p>
-          <w:pPr/>
           <w:r>
             <w:rPr>
               <w:rStyle w:val="PlaceholderText"/>
@@ -43258,7 +43014,6 @@
       </w:docPartPr>
       <w:docPartBody>
         <w:p>
-          <w:pPr/>
           <w:r>
             <w:rPr>
               <w:rStyle w:val="PlaceholderText"/>
@@ -43285,7 +43040,6 @@
       </w:docPartPr>
       <w:docPartBody>
         <w:p>
-          <w:pPr/>
           <w:r>
             <w:rPr>
               <w:rStyle w:val="PlaceholderText"/>
@@ -43561,6 +43315,7 @@
     <w:rsid w:val="00501578"/>
     <w:rsid w:val="005E237B"/>
     <w:rsid w:val="007C77CC"/>
+    <w:rsid w:val="00862D30"/>
     <w:rsid w:val="009806BA"/>
     <w:rsid w:val="009E6881"/>
     <w:rsid w:val="00C13FB4"/>
@@ -44030,18 +43785,6 @@
       <w:color w:val="808080"/>
     </w:rPr>
   </w:style>
-  <w:style w:type="paragraph" w:customStyle="1" w:styleId="64F7B482A4E64094A433C15FE5902668">
-    <w:name w:val="64F7B482A4E64094A433C15FE5902668"/>
-    <w:rsid w:val="00341B55"/>
-  </w:style>
-  <w:style w:type="paragraph" w:customStyle="1" w:styleId="80EB54BBA1834A8B86ED8D6216C89935">
-    <w:name w:val="80EB54BBA1834A8B86ED8D6216C89935"/>
-    <w:rsid w:val="00341B55"/>
-  </w:style>
-  <w:style w:type="paragraph" w:customStyle="1" w:styleId="ADB65F4E1A064A0EB652168DEDD985D2">
-    <w:name w:val="ADB65F4E1A064A0EB652168DEDD985D2"/>
-    <w:rsid w:val="00341B55"/>
-  </w:style>
   <w:style w:type="paragraph" w:customStyle="1" w:styleId="62B16AEF01BE402E9339B1390B54D4B1">
     <w:name w:val="62B16AEF01BE402E9339B1390B54D4B1"/>
     <w:rsid w:val="00341B55"/>

</xml_diff>